<commit_message>
Fixed barplot name generation error added explanation pdf
</commit_message>
<xml_diff>
--- a/GridWorldAssignment1/Explanation.docx
+++ b/GridWorldAssignment1/Explanation.docx
@@ -12,7 +12,89 @@
         <w:rPr>
           <w:lang w:val="en-US"/>
         </w:rPr>
-        <w:t>For world1, where the agent should ignore smaller reward to prioritize higher later reward, higher step count results in better prioritization of the later higher reward</w:t>
+        <w:t>For world1, where the agent should ignore smaller reward to prioritize higher later reward</w:t>
+      </w:r>
+      <w:r>
+        <w:rPr>
+          <w:lang w:val="en-US"/>
+        </w:rPr>
+        <w:t>.</w:t>
+      </w:r>
+    </w:p>
+    <w:p>
+      <w:pPr>
+        <w:rPr>
+          <w:lang w:val="en-US"/>
+        </w:rPr>
+      </w:pPr>
+      <w:r>
+        <w:rPr>
+          <w:lang w:val="en-US"/>
+        </w:rPr>
+        <w:t>H</w:t>
+      </w:r>
+      <w:r>
+        <w:rPr>
+          <w:lang w:val="en-US"/>
+        </w:rPr>
+        <w:t xml:space="preserve">igher step count </w:t>
+      </w:r>
+      <w:r>
+        <w:rPr>
+          <w:lang w:val="en-US"/>
+        </w:rPr>
+        <w:t xml:space="preserve">and lower epsilon </w:t>
+      </w:r>
+      <w:r>
+        <w:rPr>
+          <w:lang w:val="en-US"/>
+        </w:rPr>
+        <w:t>results in better prioritization of the later higher reward</w:t>
+      </w:r>
+      <w:r>
+        <w:rPr>
+          <w:lang w:val="en-US"/>
+        </w:rPr>
+        <w:t>.</w:t>
+      </w:r>
+      <w:r>
+        <w:rPr>
+          <w:lang w:val="en-US"/>
+        </w:rPr>
+        <w:br/>
+        <w:t>With more N-steps the agent learns much faster, and with higher epsilon causes higher standard error, and more spikes in the plot.</w:t>
+      </w:r>
+    </w:p>
+    <w:p>
+      <w:pPr>
+        <w:rPr>
+          <w:lang w:val="en-US"/>
+        </w:rPr>
+      </w:pPr>
+      <w:r>
+        <w:rPr>
+          <w:lang w:val="en-US"/>
+        </w:rPr>
+        <w:t>For world2, where the agent should solve a labyrinth, but going into the walls of the labyrinth (‘o’ states) will result in a high penalty and end the episode.</w:t>
+      </w:r>
+    </w:p>
+    <w:p>
+      <w:pPr>
+        <w:rPr>
+          <w:lang w:val="en-US"/>
+        </w:rPr>
+      </w:pPr>
+      <w:r>
+        <w:rPr>
+          <w:lang w:val="en-US"/>
+        </w:rPr>
+        <w:t>Higher step count and lower epsilon will greatly increases the agents success of finding the goal</w:t>
+      </w:r>
+      <w:r>
+        <w:rPr>
+          <w:lang w:val="en-US"/>
+        </w:rPr>
+        <w:t>.</w:t>
       </w:r>
     </w:p>
     <w:sectPr>

</xml_diff>

<commit_message>
Composite plot psds and pngs added, explanation finished
</commit_message>
<xml_diff>
--- a/GridWorldAssignment1/Explanation.docx
+++ b/GridWorldAssignment1/Explanation.docx
@@ -12,7 +12,309 @@
         <w:rPr>
           <w:lang w:val="en-US"/>
         </w:rPr>
-        <w:t>For world1, where the agent should ignore smaller reward to prioritize higher later reward</w:t>
+        <w:t>World1 is designed in a way that the agent is positioned close to a small reward state, and there is a high reward state further away.</w:t>
+      </w:r>
+    </w:p>
+    <w:p>
+      <w:pPr>
+        <w:rPr>
+          <w:lang w:val="en-US"/>
+        </w:rPr>
+      </w:pPr>
+      <w:r>
+        <w:rPr>
+          <w:lang w:val="en-US"/>
+        </w:rPr>
+        <w:t>World2 is designed like a labyrinth, touching the spikes results in a penalty and ends the episode.</w:t>
+      </w:r>
+    </w:p>
+    <w:p>
+      <w:pPr>
+        <w:rPr>
+          <w:lang w:val="en-US"/>
+        </w:rPr>
+      </w:pPr>
+      <w:r>
+        <w:rPr>
+          <w:lang w:val="en-US"/>
+        </w:rPr>
+        <w:drawing>
+          <wp:anchor distT="0" distB="0" distL="114300" distR="114300" simplePos="0" relativeHeight="251661312" behindDoc="0" locked="0" layoutInCell="1" allowOverlap="1" wp14:anchorId="2177B097" wp14:editId="2212DE2C">
+            <wp:simplePos x="0" y="0"/>
+            <wp:positionH relativeFrom="margin">
+              <wp:posOffset>3248025</wp:posOffset>
+            </wp:positionH>
+            <wp:positionV relativeFrom="paragraph">
+              <wp:posOffset>6350</wp:posOffset>
+            </wp:positionV>
+            <wp:extent cx="2457450" cy="2574795"/>
+            <wp:effectExtent l="0" t="0" r="0" b="0"/>
+            <wp:wrapNone/>
+            <wp:docPr id="1128882187" name="Picture 1" descr="A screenshot of a video game&#10;&#10;Description automatically generated"/>
+            <wp:cNvGraphicFramePr>
+              <a:graphicFrameLocks xmlns:a="http://schemas.openxmlformats.org/drawingml/2006/main" noChangeAspect="1"/>
+            </wp:cNvGraphicFramePr>
+            <a:graphic xmlns:a="http://schemas.openxmlformats.org/drawingml/2006/main">
+              <a:graphicData uri="http://schemas.openxmlformats.org/drawingml/2006/picture">
+                <pic:pic xmlns:pic="http://schemas.openxmlformats.org/drawingml/2006/picture">
+                  <pic:nvPicPr>
+                    <pic:cNvPr id="1128882187" name="Picture 1" descr="A screenshot of a video game&#10;&#10;Description automatically generated"/>
+                    <pic:cNvPicPr/>
+                  </pic:nvPicPr>
+                  <pic:blipFill>
+                    <a:blip r:embed="rId4" cstate="print">
+                      <a:extLst>
+                        <a:ext uri="{28A0092B-C50C-407E-A947-70E740481C1C}">
+                          <a14:useLocalDpi xmlns:a14="http://schemas.microsoft.com/office/drawing/2010/main" val="0"/>
+                        </a:ext>
+                      </a:extLst>
+                    </a:blip>
+                    <a:stretch>
+                      <a:fillRect/>
+                    </a:stretch>
+                  </pic:blipFill>
+                  <pic:spPr>
+                    <a:xfrm>
+                      <a:off x="0" y="0"/>
+                      <a:ext cx="2457450" cy="2574795"/>
+                    </a:xfrm>
+                    <a:prstGeom prst="rect">
+                      <a:avLst/>
+                    </a:prstGeom>
+                  </pic:spPr>
+                </pic:pic>
+              </a:graphicData>
+            </a:graphic>
+            <wp14:sizeRelH relativeFrom="margin">
+              <wp14:pctWidth>0</wp14:pctWidth>
+            </wp14:sizeRelH>
+            <wp14:sizeRelV relativeFrom="margin">
+              <wp14:pctHeight>0</wp14:pctHeight>
+            </wp14:sizeRelV>
+          </wp:anchor>
+        </w:drawing>
+      </w:r>
+      <w:r>
+        <w:rPr>
+          <w:lang w:val="en-US"/>
+        </w:rPr>
+        <w:drawing>
+          <wp:anchor distT="0" distB="0" distL="114300" distR="114300" simplePos="0" relativeHeight="251660288" behindDoc="0" locked="0" layoutInCell="1" allowOverlap="1" wp14:anchorId="1418A069" wp14:editId="471F97E4">
+            <wp:simplePos x="0" y="0"/>
+            <wp:positionH relativeFrom="margin">
+              <wp:align>left</wp:align>
+            </wp:positionH>
+            <wp:positionV relativeFrom="paragraph">
+              <wp:posOffset>6350</wp:posOffset>
+            </wp:positionV>
+            <wp:extent cx="2467287" cy="2581275"/>
+            <wp:effectExtent l="0" t="0" r="9525" b="0"/>
+            <wp:wrapNone/>
+            <wp:docPr id="843145557" name="Picture 1" descr="A screenshot of a video game&#10;&#10;Description automatically generated"/>
+            <wp:cNvGraphicFramePr>
+              <a:graphicFrameLocks xmlns:a="http://schemas.openxmlformats.org/drawingml/2006/main" noChangeAspect="1"/>
+            </wp:cNvGraphicFramePr>
+            <a:graphic xmlns:a="http://schemas.openxmlformats.org/drawingml/2006/main">
+              <a:graphicData uri="http://schemas.openxmlformats.org/drawingml/2006/picture">
+                <pic:pic xmlns:pic="http://schemas.openxmlformats.org/drawingml/2006/picture">
+                  <pic:nvPicPr>
+                    <pic:cNvPr id="843145557" name="Picture 1" descr="A screenshot of a video game&#10;&#10;Description automatically generated"/>
+                    <pic:cNvPicPr/>
+                  </pic:nvPicPr>
+                  <pic:blipFill>
+                    <a:blip r:embed="rId5" cstate="print">
+                      <a:extLst>
+                        <a:ext uri="{28A0092B-C50C-407E-A947-70E740481C1C}">
+                          <a14:useLocalDpi xmlns:a14="http://schemas.microsoft.com/office/drawing/2010/main" val="0"/>
+                        </a:ext>
+                      </a:extLst>
+                    </a:blip>
+                    <a:stretch>
+                      <a:fillRect/>
+                    </a:stretch>
+                  </pic:blipFill>
+                  <pic:spPr>
+                    <a:xfrm>
+                      <a:off x="0" y="0"/>
+                      <a:ext cx="2467287" cy="2581275"/>
+                    </a:xfrm>
+                    <a:prstGeom prst="rect">
+                      <a:avLst/>
+                    </a:prstGeom>
+                  </pic:spPr>
+                </pic:pic>
+              </a:graphicData>
+            </a:graphic>
+            <wp14:sizeRelH relativeFrom="margin">
+              <wp14:pctWidth>0</wp14:pctWidth>
+            </wp14:sizeRelH>
+            <wp14:sizeRelV relativeFrom="margin">
+              <wp14:pctHeight>0</wp14:pctHeight>
+            </wp14:sizeRelV>
+          </wp:anchor>
+        </w:drawing>
+      </w:r>
+    </w:p>
+    <w:p>
+      <w:pPr>
+        <w:rPr>
+          <w:lang w:val="en-US"/>
+        </w:rPr>
+      </w:pPr>
+    </w:p>
+    <w:p>
+      <w:pPr>
+        <w:rPr>
+          <w:lang w:val="en-US"/>
+        </w:rPr>
+      </w:pPr>
+    </w:p>
+    <w:p>
+      <w:pPr>
+        <w:rPr>
+          <w:lang w:val="en-US"/>
+        </w:rPr>
+      </w:pPr>
+    </w:p>
+    <w:p>
+      <w:pPr>
+        <w:rPr>
+          <w:lang w:val="en-US"/>
+        </w:rPr>
+      </w:pPr>
+    </w:p>
+    <w:p>
+      <w:pPr>
+        <w:rPr>
+          <w:lang w:val="en-US"/>
+        </w:rPr>
+      </w:pPr>
+    </w:p>
+    <w:p>
+      <w:pPr>
+        <w:rPr>
+          <w:lang w:val="en-US"/>
+        </w:rPr>
+      </w:pPr>
+    </w:p>
+    <w:p>
+      <w:pPr>
+        <w:rPr>
+          <w:lang w:val="en-US"/>
+        </w:rPr>
+      </w:pPr>
+    </w:p>
+    <w:p>
+      <w:pPr>
+        <w:rPr>
+          <w:lang w:val="en-US"/>
+        </w:rPr>
+      </w:pPr>
+    </w:p>
+    <w:p>
+      <w:pPr>
+        <w:rPr>
+          <w:lang w:val="en-US"/>
+        </w:rPr>
+      </w:pPr>
+    </w:p>
+    <w:p>
+      <w:pPr>
+        <w:rPr>
+          <w:lang w:val="en-US"/>
+        </w:rPr>
+      </w:pPr>
+      <w:r>
+        <w:rPr>
+          <w:noProof/>
+          <w:lang w:val="en-US"/>
+        </w:rPr>
+        <w:drawing>
+          <wp:anchor distT="0" distB="0" distL="114300" distR="114300" simplePos="0" relativeHeight="251658240" behindDoc="0" locked="0" layoutInCell="1" allowOverlap="1" wp14:anchorId="2DD6E8B3" wp14:editId="5DE384B4">
+            <wp:simplePos x="0" y="0"/>
+            <wp:positionH relativeFrom="margin">
+              <wp:align>right</wp:align>
+            </wp:positionH>
+            <wp:positionV relativeFrom="paragraph">
+              <wp:posOffset>391160</wp:posOffset>
+            </wp:positionV>
+            <wp:extent cx="5734050" cy="4303568"/>
+            <wp:effectExtent l="0" t="0" r="0" b="1905"/>
+            <wp:wrapNone/>
+            <wp:docPr id="1115665179" name="Picture 1"/>
+            <wp:cNvGraphicFramePr>
+              <a:graphicFrameLocks xmlns:a="http://schemas.openxmlformats.org/drawingml/2006/main" noChangeAspect="1"/>
+            </wp:cNvGraphicFramePr>
+            <a:graphic xmlns:a="http://schemas.openxmlformats.org/drawingml/2006/main">
+              <a:graphicData uri="http://schemas.openxmlformats.org/drawingml/2006/picture">
+                <pic:pic xmlns:pic="http://schemas.openxmlformats.org/drawingml/2006/picture">
+                  <pic:nvPicPr>
+                    <pic:cNvPr id="0" name="Picture 1"/>
+                    <pic:cNvPicPr>
+                      <a:picLocks noChangeAspect="1" noChangeArrowheads="1"/>
+                    </pic:cNvPicPr>
+                  </pic:nvPicPr>
+                  <pic:blipFill>
+                    <a:blip r:embed="rId6" cstate="print">
+                      <a:extLst>
+                        <a:ext uri="{28A0092B-C50C-407E-A947-70E740481C1C}">
+                          <a14:useLocalDpi xmlns:a14="http://schemas.microsoft.com/office/drawing/2010/main" val="0"/>
+                        </a:ext>
+                      </a:extLst>
+                    </a:blip>
+                    <a:srcRect/>
+                    <a:stretch>
+                      <a:fillRect/>
+                    </a:stretch>
+                  </pic:blipFill>
+                  <pic:spPr bwMode="auto">
+                    <a:xfrm>
+                      <a:off x="0" y="0"/>
+                      <a:ext cx="5734050" cy="4303568"/>
+                    </a:xfrm>
+                    <a:prstGeom prst="rect">
+                      <a:avLst/>
+                    </a:prstGeom>
+                    <a:noFill/>
+                    <a:ln>
+                      <a:noFill/>
+                    </a:ln>
+                  </pic:spPr>
+                </pic:pic>
+              </a:graphicData>
+            </a:graphic>
+            <wp14:sizeRelH relativeFrom="margin">
+              <wp14:pctWidth>0</wp14:pctWidth>
+            </wp14:sizeRelH>
+            <wp14:sizeRelV relativeFrom="margin">
+              <wp14:pctHeight>0</wp14:pctHeight>
+            </wp14:sizeRelV>
+          </wp:anchor>
+        </w:drawing>
+      </w:r>
+      <w:r>
+        <w:rPr>
+          <w:lang w:val="en-US"/>
+        </w:rPr>
+        <w:t>For world1 h</w:t>
+      </w:r>
+      <w:r>
+        <w:rPr>
+          <w:lang w:val="en-US"/>
+        </w:rPr>
+        <w:t xml:space="preserve">igher step count </w:t>
+      </w:r>
+      <w:r>
+        <w:rPr>
+          <w:lang w:val="en-US"/>
+        </w:rPr>
+        <w:t xml:space="preserve">and lower epsilon </w:t>
+      </w:r>
+      <w:r>
+        <w:rPr>
+          <w:lang w:val="en-US"/>
+        </w:rPr>
+        <w:t>results in better prioritization of the later higher reward</w:t>
       </w:r>
       <w:r>
         <w:rPr>
@@ -20,36 +322,136 @@
         </w:rPr>
         <w:t>.</w:t>
       </w:r>
-    </w:p>
-    <w:p>
-      <w:pPr>
-        <w:rPr>
-          <w:lang w:val="en-US"/>
-        </w:rPr>
-      </w:pPr>
-      <w:r>
-        <w:rPr>
-          <w:lang w:val="en-US"/>
-        </w:rPr>
-        <w:t>H</w:t>
-      </w:r>
-      <w:r>
-        <w:rPr>
-          <w:lang w:val="en-US"/>
-        </w:rPr>
-        <w:t xml:space="preserve">igher step count </w:t>
-      </w:r>
-      <w:r>
-        <w:rPr>
-          <w:lang w:val="en-US"/>
-        </w:rPr>
-        <w:t xml:space="preserve">and lower epsilon </w:t>
-      </w:r>
-      <w:r>
-        <w:rPr>
-          <w:lang w:val="en-US"/>
-        </w:rPr>
-        <w:t>results in better prioritization of the later higher reward</w:t>
+      <w:r>
+        <w:rPr>
+          <w:lang w:val="en-US"/>
+        </w:rPr>
+        <w:br/>
+      </w:r>
+    </w:p>
+    <w:p>
+      <w:pPr>
+        <w:rPr>
+          <w:lang w:val="en-US"/>
+        </w:rPr>
+      </w:pPr>
+    </w:p>
+    <w:p>
+      <w:pPr>
+        <w:rPr>
+          <w:lang w:val="en-US"/>
+        </w:rPr>
+      </w:pPr>
+    </w:p>
+    <w:p>
+      <w:pPr>
+        <w:rPr>
+          <w:lang w:val="en-US"/>
+        </w:rPr>
+      </w:pPr>
+    </w:p>
+    <w:p>
+      <w:pPr>
+        <w:rPr>
+          <w:lang w:val="en-US"/>
+        </w:rPr>
+      </w:pPr>
+    </w:p>
+    <w:p>
+      <w:pPr>
+        <w:rPr>
+          <w:lang w:val="en-US"/>
+        </w:rPr>
+      </w:pPr>
+    </w:p>
+    <w:p>
+      <w:pPr>
+        <w:rPr>
+          <w:lang w:val="en-US"/>
+        </w:rPr>
+      </w:pPr>
+    </w:p>
+    <w:p>
+      <w:pPr>
+        <w:rPr>
+          <w:lang w:val="en-US"/>
+        </w:rPr>
+      </w:pPr>
+    </w:p>
+    <w:p>
+      <w:pPr>
+        <w:rPr>
+          <w:lang w:val="en-US"/>
+        </w:rPr>
+      </w:pPr>
+    </w:p>
+    <w:p>
+      <w:pPr>
+        <w:rPr>
+          <w:lang w:val="en-US"/>
+        </w:rPr>
+      </w:pPr>
+    </w:p>
+    <w:p>
+      <w:pPr>
+        <w:rPr>
+          <w:lang w:val="en-US"/>
+        </w:rPr>
+      </w:pPr>
+    </w:p>
+    <w:p>
+      <w:pPr>
+        <w:rPr>
+          <w:lang w:val="en-US"/>
+        </w:rPr>
+      </w:pPr>
+    </w:p>
+    <w:p>
+      <w:pPr>
+        <w:rPr>
+          <w:lang w:val="en-US"/>
+        </w:rPr>
+      </w:pPr>
+    </w:p>
+    <w:p>
+      <w:pPr>
+        <w:rPr>
+          <w:lang w:val="en-US"/>
+        </w:rPr>
+      </w:pPr>
+    </w:p>
+    <w:p>
+      <w:pPr>
+        <w:rPr>
+          <w:lang w:val="en-US"/>
+        </w:rPr>
+      </w:pPr>
+    </w:p>
+    <w:p>
+      <w:pPr>
+        <w:rPr>
+          <w:lang w:val="en-US"/>
+        </w:rPr>
+      </w:pPr>
+    </w:p>
+    <w:p>
+      <w:pPr>
+        <w:rPr>
+          <w:lang w:val="en-US"/>
+        </w:rPr>
+      </w:pPr>
+      <w:r>
+        <w:rPr>
+          <w:lang w:val="en-US"/>
+        </w:rPr>
+        <w:lastRenderedPageBreak/>
+        <w:t>With more N-steps the agent learns much faster, and with higher epsilon causes higher standard error, and more spikes in the plot</w:t>
+      </w:r>
+      <w:r>
+        <w:rPr>
+          <w:lang w:val="en-US"/>
+        </w:rPr>
+        <w:t>, due to random actions</w:t>
       </w:r>
       <w:r>
         <w:rPr>
@@ -57,73 +459,361 @@
         </w:rPr>
         <w:t>.</w:t>
       </w:r>
-      <w:r>
-        <w:rPr>
-          <w:lang w:val="en-US"/>
-        </w:rPr>
-        <w:br/>
-        <w:t>With more N-steps the agent learns much faster, and with higher epsilon causes higher standard error, and more spikes in the plot.</w:t>
-      </w:r>
-    </w:p>
-    <w:p>
-      <w:pPr>
-        <w:rPr>
-          <w:lang w:val="en-US"/>
-        </w:rPr>
-      </w:pPr>
-    </w:p>
-    <w:p>
-      <w:pPr>
-        <w:rPr>
-          <w:lang w:val="en-US"/>
-        </w:rPr>
-      </w:pPr>
-    </w:p>
-    <w:p>
-      <w:pPr>
-        <w:rPr>
-          <w:lang w:val="en-US"/>
-        </w:rPr>
-      </w:pPr>
-    </w:p>
-    <w:p>
-      <w:pPr>
-        <w:rPr>
-          <w:lang w:val="en-US"/>
-        </w:rPr>
-      </w:pPr>
-    </w:p>
-    <w:p>
-      <w:pPr>
-        <w:rPr>
-          <w:lang w:val="en-US"/>
-        </w:rPr>
-      </w:pPr>
-    </w:p>
-    <w:p>
-      <w:pPr>
-        <w:rPr>
-          <w:lang w:val="en-US"/>
-        </w:rPr>
-      </w:pPr>
-      <w:r>
-        <w:rPr>
-          <w:lang w:val="en-US"/>
-        </w:rPr>
-        <w:t>For world2, where the agent should solve a labyrinth, but going into the walls of the labyrinth (‘o’ states) will result in a high penalty and end the episode.</w:t>
-      </w:r>
-    </w:p>
-    <w:p>
-      <w:pPr>
-        <w:rPr>
-          <w:lang w:val="en-US"/>
-        </w:rPr>
-      </w:pPr>
-      <w:r>
-        <w:rPr>
-          <w:lang w:val="en-US"/>
-        </w:rPr>
-        <w:t>A higher</w:t>
+    </w:p>
+    <w:p>
+      <w:pPr>
+        <w:rPr>
+          <w:lang w:val="en-US"/>
+        </w:rPr>
+      </w:pPr>
+      <w:r>
+        <w:rPr>
+          <w:noProof/>
+          <w:lang w:val="en-US"/>
+        </w:rPr>
+        <w:drawing>
+          <wp:anchor distT="0" distB="0" distL="114300" distR="114300" simplePos="0" relativeHeight="251659264" behindDoc="0" locked="0" layoutInCell="1" allowOverlap="1" wp14:anchorId="0F01BCFD" wp14:editId="5602DE86">
+            <wp:simplePos x="0" y="0"/>
+            <wp:positionH relativeFrom="margin">
+              <wp:align>right</wp:align>
+            </wp:positionH>
+            <wp:positionV relativeFrom="paragraph">
+              <wp:posOffset>2540</wp:posOffset>
+            </wp:positionV>
+            <wp:extent cx="5734050" cy="4302275"/>
+            <wp:effectExtent l="0" t="0" r="0" b="3175"/>
+            <wp:wrapNone/>
+            <wp:docPr id="1431777639" name="Picture 2"/>
+            <wp:cNvGraphicFramePr>
+              <a:graphicFrameLocks xmlns:a="http://schemas.openxmlformats.org/drawingml/2006/main" noChangeAspect="1"/>
+            </wp:cNvGraphicFramePr>
+            <a:graphic xmlns:a="http://schemas.openxmlformats.org/drawingml/2006/main">
+              <a:graphicData uri="http://schemas.openxmlformats.org/drawingml/2006/picture">
+                <pic:pic xmlns:pic="http://schemas.openxmlformats.org/drawingml/2006/picture">
+                  <pic:nvPicPr>
+                    <pic:cNvPr id="0" name="Picture 2"/>
+                    <pic:cNvPicPr>
+                      <a:picLocks noChangeAspect="1" noChangeArrowheads="1"/>
+                    </pic:cNvPicPr>
+                  </pic:nvPicPr>
+                  <pic:blipFill>
+                    <a:blip r:embed="rId7" cstate="print">
+                      <a:extLst>
+                        <a:ext uri="{28A0092B-C50C-407E-A947-70E740481C1C}">
+                          <a14:useLocalDpi xmlns:a14="http://schemas.microsoft.com/office/drawing/2010/main" val="0"/>
+                        </a:ext>
+                      </a:extLst>
+                    </a:blip>
+                    <a:srcRect/>
+                    <a:stretch>
+                      <a:fillRect/>
+                    </a:stretch>
+                  </pic:blipFill>
+                  <pic:spPr bwMode="auto">
+                    <a:xfrm>
+                      <a:off x="0" y="0"/>
+                      <a:ext cx="5734050" cy="4302275"/>
+                    </a:xfrm>
+                    <a:prstGeom prst="rect">
+                      <a:avLst/>
+                    </a:prstGeom>
+                    <a:noFill/>
+                    <a:ln>
+                      <a:noFill/>
+                    </a:ln>
+                  </pic:spPr>
+                </pic:pic>
+              </a:graphicData>
+            </a:graphic>
+            <wp14:sizeRelH relativeFrom="margin">
+              <wp14:pctWidth>0</wp14:pctWidth>
+            </wp14:sizeRelH>
+            <wp14:sizeRelV relativeFrom="margin">
+              <wp14:pctHeight>0</wp14:pctHeight>
+            </wp14:sizeRelV>
+          </wp:anchor>
+        </w:drawing>
+      </w:r>
+    </w:p>
+    <w:p>
+      <w:pPr>
+        <w:rPr>
+          <w:lang w:val="en-US"/>
+        </w:rPr>
+      </w:pPr>
+    </w:p>
+    <w:p>
+      <w:pPr>
+        <w:rPr>
+          <w:lang w:val="en-US"/>
+        </w:rPr>
+      </w:pPr>
+    </w:p>
+    <w:p>
+      <w:pPr>
+        <w:rPr>
+          <w:lang w:val="en-US"/>
+        </w:rPr>
+      </w:pPr>
+    </w:p>
+    <w:p>
+      <w:pPr>
+        <w:rPr>
+          <w:lang w:val="en-US"/>
+        </w:rPr>
+      </w:pPr>
+    </w:p>
+    <w:p>
+      <w:pPr>
+        <w:rPr>
+          <w:lang w:val="en-US"/>
+        </w:rPr>
+      </w:pPr>
+    </w:p>
+    <w:p>
+      <w:pPr>
+        <w:rPr>
+          <w:lang w:val="en-US"/>
+        </w:rPr>
+      </w:pPr>
+    </w:p>
+    <w:p>
+      <w:pPr>
+        <w:rPr>
+          <w:lang w:val="en-US"/>
+        </w:rPr>
+      </w:pPr>
+    </w:p>
+    <w:p>
+      <w:pPr>
+        <w:rPr>
+          <w:lang w:val="en-US"/>
+        </w:rPr>
+      </w:pPr>
+    </w:p>
+    <w:p>
+      <w:pPr>
+        <w:rPr>
+          <w:lang w:val="en-US"/>
+        </w:rPr>
+      </w:pPr>
+    </w:p>
+    <w:p>
+      <w:pPr>
+        <w:rPr>
+          <w:lang w:val="en-US"/>
+        </w:rPr>
+      </w:pPr>
+    </w:p>
+    <w:p>
+      <w:pPr>
+        <w:rPr>
+          <w:lang w:val="en-US"/>
+        </w:rPr>
+      </w:pPr>
+    </w:p>
+    <w:p>
+      <w:pPr>
+        <w:rPr>
+          <w:lang w:val="en-US"/>
+        </w:rPr>
+      </w:pPr>
+    </w:p>
+    <w:p>
+      <w:pPr>
+        <w:rPr>
+          <w:lang w:val="en-US"/>
+        </w:rPr>
+      </w:pPr>
+    </w:p>
+    <w:p>
+      <w:pPr>
+        <w:rPr>
+          <w:lang w:val="en-US"/>
+        </w:rPr>
+      </w:pPr>
+    </w:p>
+    <w:p>
+      <w:pPr>
+        <w:rPr>
+          <w:lang w:val="en-US"/>
+        </w:rPr>
+      </w:pPr>
+    </w:p>
+    <w:p>
+      <w:pPr>
+        <w:rPr>
+          <w:lang w:val="en-US"/>
+        </w:rPr>
+      </w:pPr>
+    </w:p>
+    <w:p>
+      <w:pPr>
+        <w:rPr>
+          <w:lang w:val="en-US"/>
+        </w:rPr>
+      </w:pPr>
+    </w:p>
+    <w:p>
+      <w:pPr>
+        <w:rPr>
+          <w:lang w:val="en-US"/>
+        </w:rPr>
+      </w:pPr>
+    </w:p>
+    <w:p>
+      <w:pPr>
+        <w:rPr>
+          <w:lang w:val="en-US"/>
+        </w:rPr>
+      </w:pPr>
+    </w:p>
+    <w:p>
+      <w:pPr>
+        <w:rPr>
+          <w:lang w:val="en-US"/>
+        </w:rPr>
+      </w:pPr>
+    </w:p>
+    <w:p>
+      <w:pPr>
+        <w:rPr>
+          <w:lang w:val="en-US"/>
+        </w:rPr>
+      </w:pPr>
+    </w:p>
+    <w:p>
+      <w:pPr>
+        <w:rPr>
+          <w:lang w:val="en-US"/>
+        </w:rPr>
+      </w:pPr>
+    </w:p>
+    <w:p>
+      <w:pPr>
+        <w:rPr>
+          <w:lang w:val="en-US"/>
+        </w:rPr>
+      </w:pPr>
+    </w:p>
+    <w:p>
+      <w:pPr>
+        <w:rPr>
+          <w:lang w:val="en-US"/>
+        </w:rPr>
+      </w:pPr>
+    </w:p>
+    <w:p>
+      <w:pPr>
+        <w:rPr>
+          <w:lang w:val="en-US"/>
+        </w:rPr>
+      </w:pPr>
+    </w:p>
+    <w:p>
+      <w:pPr>
+        <w:rPr>
+          <w:lang w:val="en-US"/>
+        </w:rPr>
+      </w:pPr>
+    </w:p>
+    <w:p>
+      <w:pPr>
+        <w:rPr>
+          <w:lang w:val="en-US"/>
+        </w:rPr>
+      </w:pPr>
+    </w:p>
+    <w:p>
+      <w:pPr>
+        <w:rPr>
+          <w:lang w:val="en-US"/>
+        </w:rPr>
+      </w:pPr>
+    </w:p>
+    <w:p>
+      <w:pPr>
+        <w:rPr>
+          <w:lang w:val="en-US"/>
+        </w:rPr>
+      </w:pPr>
+      <w:r>
+        <w:rPr>
+          <w:noProof/>
+          <w:lang w:val="en-US"/>
+        </w:rPr>
+        <w:lastRenderedPageBreak/>
+        <w:drawing>
+          <wp:anchor distT="0" distB="0" distL="114300" distR="114300" simplePos="0" relativeHeight="251662336" behindDoc="0" locked="0" layoutInCell="1" allowOverlap="1" wp14:anchorId="18E02663" wp14:editId="51877E3E">
+            <wp:simplePos x="0" y="0"/>
+            <wp:positionH relativeFrom="margin">
+              <wp:align>right</wp:align>
+            </wp:positionH>
+            <wp:positionV relativeFrom="paragraph">
+              <wp:posOffset>400050</wp:posOffset>
+            </wp:positionV>
+            <wp:extent cx="5724525" cy="4295775"/>
+            <wp:effectExtent l="0" t="0" r="9525" b="9525"/>
+            <wp:wrapNone/>
+            <wp:docPr id="1310934602" name="Picture 3"/>
+            <wp:cNvGraphicFramePr>
+              <a:graphicFrameLocks xmlns:a="http://schemas.openxmlformats.org/drawingml/2006/main" noChangeAspect="1"/>
+            </wp:cNvGraphicFramePr>
+            <a:graphic xmlns:a="http://schemas.openxmlformats.org/drawingml/2006/main">
+              <a:graphicData uri="http://schemas.openxmlformats.org/drawingml/2006/picture">
+                <pic:pic xmlns:pic="http://schemas.openxmlformats.org/drawingml/2006/picture">
+                  <pic:nvPicPr>
+                    <pic:cNvPr id="0" name="Picture 3"/>
+                    <pic:cNvPicPr>
+                      <a:picLocks noChangeAspect="1" noChangeArrowheads="1"/>
+                    </pic:cNvPicPr>
+                  </pic:nvPicPr>
+                  <pic:blipFill>
+                    <a:blip r:embed="rId8" cstate="print">
+                      <a:extLst>
+                        <a:ext uri="{28A0092B-C50C-407E-A947-70E740481C1C}">
+                          <a14:useLocalDpi xmlns:a14="http://schemas.microsoft.com/office/drawing/2010/main" val="0"/>
+                        </a:ext>
+                      </a:extLst>
+                    </a:blip>
+                    <a:srcRect/>
+                    <a:stretch>
+                      <a:fillRect/>
+                    </a:stretch>
+                  </pic:blipFill>
+                  <pic:spPr bwMode="auto">
+                    <a:xfrm>
+                      <a:off x="0" y="0"/>
+                      <a:ext cx="5724525" cy="4295775"/>
+                    </a:xfrm>
+                    <a:prstGeom prst="rect">
+                      <a:avLst/>
+                    </a:prstGeom>
+                    <a:noFill/>
+                    <a:ln>
+                      <a:noFill/>
+                    </a:ln>
+                  </pic:spPr>
+                </pic:pic>
+              </a:graphicData>
+            </a:graphic>
+            <wp14:sizeRelH relativeFrom="margin">
+              <wp14:pctWidth>0</wp14:pctWidth>
+            </wp14:sizeRelH>
+          </wp:anchor>
+        </w:drawing>
+      </w:r>
+      <w:r>
+        <w:rPr>
+          <w:lang w:val="en-US"/>
+        </w:rPr>
+        <w:t>For world2, a</w:t>
+      </w:r>
+      <w:r>
+        <w:rPr>
+          <w:lang w:val="en-US"/>
+        </w:rPr>
+        <w:t xml:space="preserve"> higher</w:t>
       </w:r>
       <w:r>
         <w:rPr>
@@ -148,6 +838,297 @@
           <w:lang w:val="en-US"/>
         </w:rPr>
         <w:t>.</w:t>
+      </w:r>
+    </w:p>
+    <w:p>
+      <w:pPr>
+        <w:rPr>
+          <w:lang w:val="en-US"/>
+        </w:rPr>
+      </w:pPr>
+    </w:p>
+    <w:p>
+      <w:pPr>
+        <w:rPr>
+          <w:lang w:val="en-US"/>
+        </w:rPr>
+      </w:pPr>
+    </w:p>
+    <w:p>
+      <w:pPr>
+        <w:rPr>
+          <w:lang w:val="en-US"/>
+        </w:rPr>
+      </w:pPr>
+    </w:p>
+    <w:p>
+      <w:pPr>
+        <w:rPr>
+          <w:lang w:val="en-US"/>
+        </w:rPr>
+      </w:pPr>
+    </w:p>
+    <w:p>
+      <w:pPr>
+        <w:rPr>
+          <w:lang w:val="en-US"/>
+        </w:rPr>
+      </w:pPr>
+    </w:p>
+    <w:p>
+      <w:pPr>
+        <w:rPr>
+          <w:lang w:val="en-US"/>
+        </w:rPr>
+      </w:pPr>
+    </w:p>
+    <w:p>
+      <w:pPr>
+        <w:rPr>
+          <w:lang w:val="en-US"/>
+        </w:rPr>
+      </w:pPr>
+    </w:p>
+    <w:p>
+      <w:pPr>
+        <w:rPr>
+          <w:lang w:val="en-US"/>
+        </w:rPr>
+      </w:pPr>
+    </w:p>
+    <w:p>
+      <w:pPr>
+        <w:rPr>
+          <w:lang w:val="en-US"/>
+        </w:rPr>
+      </w:pPr>
+    </w:p>
+    <w:p>
+      <w:pPr>
+        <w:rPr>
+          <w:lang w:val="en-US"/>
+        </w:rPr>
+      </w:pPr>
+    </w:p>
+    <w:p>
+      <w:pPr>
+        <w:rPr>
+          <w:lang w:val="en-US"/>
+        </w:rPr>
+      </w:pPr>
+    </w:p>
+    <w:p>
+      <w:pPr>
+        <w:rPr>
+          <w:lang w:val="en-US"/>
+        </w:rPr>
+      </w:pPr>
+    </w:p>
+    <w:p>
+      <w:pPr>
+        <w:rPr>
+          <w:lang w:val="en-US"/>
+        </w:rPr>
+      </w:pPr>
+    </w:p>
+    <w:p>
+      <w:pPr>
+        <w:rPr>
+          <w:lang w:val="en-US"/>
+        </w:rPr>
+      </w:pPr>
+    </w:p>
+    <w:p>
+      <w:pPr>
+        <w:rPr>
+          <w:lang w:val="en-US"/>
+        </w:rPr>
+      </w:pPr>
+    </w:p>
+    <w:p>
+      <w:pPr>
+        <w:rPr>
+          <w:lang w:val="en-US"/>
+        </w:rPr>
+      </w:pPr>
+    </w:p>
+    <w:p>
+      <w:pPr>
+        <w:rPr>
+          <w:lang w:val="en-US"/>
+        </w:rPr>
+      </w:pPr>
+    </w:p>
+    <w:p>
+      <w:pPr>
+        <w:rPr>
+          <w:lang w:val="en-US"/>
+        </w:rPr>
+      </w:pPr>
+    </w:p>
+    <w:p>
+      <w:pPr>
+        <w:rPr>
+          <w:lang w:val="en-US"/>
+        </w:rPr>
+      </w:pPr>
+    </w:p>
+    <w:p>
+      <w:pPr>
+        <w:rPr>
+          <w:lang w:val="en-US"/>
+        </w:rPr>
+      </w:pPr>
+    </w:p>
+    <w:p>
+      <w:pPr>
+        <w:rPr>
+          <w:lang w:val="en-US"/>
+        </w:rPr>
+      </w:pPr>
+    </w:p>
+    <w:p>
+      <w:pPr>
+        <w:rPr>
+          <w:lang w:val="en-US"/>
+        </w:rPr>
+      </w:pPr>
+    </w:p>
+    <w:p>
+      <w:pPr>
+        <w:rPr>
+          <w:lang w:val="en-US"/>
+        </w:rPr>
+      </w:pPr>
+    </w:p>
+    <w:p>
+      <w:pPr>
+        <w:rPr>
+          <w:lang w:val="en-US"/>
+        </w:rPr>
+      </w:pPr>
+    </w:p>
+    <w:p>
+      <w:pPr>
+        <w:rPr>
+          <w:lang w:val="en-US"/>
+        </w:rPr>
+      </w:pPr>
+    </w:p>
+    <w:p>
+      <w:pPr>
+        <w:rPr>
+          <w:lang w:val="en-US"/>
+        </w:rPr>
+      </w:pPr>
+    </w:p>
+    <w:p>
+      <w:pPr>
+        <w:rPr>
+          <w:lang w:val="en-US"/>
+        </w:rPr>
+      </w:pPr>
+    </w:p>
+    <w:p>
+      <w:pPr>
+        <w:rPr>
+          <w:lang w:val="en-US"/>
+        </w:rPr>
+      </w:pPr>
+    </w:p>
+    <w:p>
+      <w:pPr>
+        <w:rPr>
+          <w:lang w:val="en-US"/>
+        </w:rPr>
+      </w:pPr>
+    </w:p>
+    <w:p>
+      <w:pPr>
+        <w:rPr>
+          <w:lang w:val="en-US"/>
+        </w:rPr>
+      </w:pPr>
+      <w:r>
+        <w:rPr>
+          <w:lang w:val="en-US"/>
+        </w:rPr>
+        <w:lastRenderedPageBreak/>
+        <w:t>Similarly to world1, the agent learns much faster with higher step count, and lower epsilon.</w:t>
+      </w:r>
+    </w:p>
+    <w:p>
+      <w:pPr>
+        <w:rPr>
+          <w:lang w:val="en-US"/>
+        </w:rPr>
+      </w:pPr>
+      <w:r>
+        <w:rPr>
+          <w:lang w:val="en-US"/>
+        </w:rPr>
+        <w:t>Higher epsilon makes the plot spikier due to random actions</w:t>
+      </w:r>
+    </w:p>
+    <w:p>
+      <w:pPr>
+        <w:rPr>
+          <w:lang w:val="en-US"/>
+        </w:rPr>
+      </w:pPr>
+      <w:r>
+        <w:rPr>
+          <w:noProof/>
+          <w:lang w:val="en-US"/>
+        </w:rPr>
+        <w:drawing>
+          <wp:inline distT="0" distB="0" distL="0" distR="0" wp14:anchorId="5F8918E1" wp14:editId="2BCC23D5">
+            <wp:extent cx="5724525" cy="4295775"/>
+            <wp:effectExtent l="0" t="0" r="9525" b="9525"/>
+            <wp:docPr id="1866369227" name="Picture 4"/>
+            <wp:cNvGraphicFramePr>
+              <a:graphicFrameLocks xmlns:a="http://schemas.openxmlformats.org/drawingml/2006/main" noChangeAspect="1"/>
+            </wp:cNvGraphicFramePr>
+            <a:graphic xmlns:a="http://schemas.openxmlformats.org/drawingml/2006/main">
+              <a:graphicData uri="http://schemas.openxmlformats.org/drawingml/2006/picture">
+                <pic:pic xmlns:pic="http://schemas.openxmlformats.org/drawingml/2006/picture">
+                  <pic:nvPicPr>
+                    <pic:cNvPr id="0" name="Picture 4"/>
+                    <pic:cNvPicPr>
+                      <a:picLocks noChangeAspect="1" noChangeArrowheads="1"/>
+                    </pic:cNvPicPr>
+                  </pic:nvPicPr>
+                  <pic:blipFill>
+                    <a:blip r:embed="rId9" cstate="print">
+                      <a:extLst>
+                        <a:ext uri="{28A0092B-C50C-407E-A947-70E740481C1C}">
+                          <a14:useLocalDpi xmlns:a14="http://schemas.microsoft.com/office/drawing/2010/main" val="0"/>
+                        </a:ext>
+                      </a:extLst>
+                    </a:blip>
+                    <a:srcRect/>
+                    <a:stretch>
+                      <a:fillRect/>
+                    </a:stretch>
+                  </pic:blipFill>
+                  <pic:spPr bwMode="auto">
+                    <a:xfrm>
+                      <a:off x="0" y="0"/>
+                      <a:ext cx="5724525" cy="4295775"/>
+                    </a:xfrm>
+                    <a:prstGeom prst="rect">
+                      <a:avLst/>
+                    </a:prstGeom>
+                    <a:noFill/>
+                    <a:ln>
+                      <a:noFill/>
+                    </a:ln>
+                  </pic:spPr>
+                </pic:pic>
+              </a:graphicData>
+            </a:graphic>
+          </wp:inline>
+        </w:drawing>
       </w:r>
     </w:p>
     <w:sectPr>

</xml_diff>